<commit_message>
update ECE 222 note
</commit_message>
<xml_diff>
--- a/ECE 222/LEC 3 Addresses & Instructions.docx
+++ b/ECE 222/LEC 3 Addresses & Instructions.docx
@@ -285,13 +285,8 @@
         <w:spacing w:line="276" w:lineRule="auto"/>
       </w:pPr>
       <w:r>
-        <w:t xml:space="preserve">Each instruction can implement complex functionality; e.g. </w:t>
-      </w:r>
-      <w:proofErr w:type="spellStart"/>
-      <w:r>
-        <w:t>insertInQueue</w:t>
-      </w:r>
-      <w:proofErr w:type="spellEnd"/>
+        <w:t>Each instruction can implement complex functionality; e.g. insertInQueue</w:t>
+      </w:r>
     </w:p>
     <w:p>
       <w:pPr>
@@ -336,392 +331,1608 @@
       <w:pPr>
         <w:spacing w:line="276" w:lineRule="auto"/>
       </w:pPr>
+    </w:p>
+    <w:p>
+      <w:pPr>
+        <w:pStyle w:val="ListParagraph"/>
+        <w:numPr>
+          <w:ilvl w:val="0"/>
+          <w:numId w:val="7"/>
+        </w:numPr>
+        <w:spacing w:line="276" w:lineRule="auto"/>
+      </w:pPr>
+      <w:r>
+        <w:t>Memory addressing</w:t>
+      </w:r>
+    </w:p>
+    <w:p>
+      <w:pPr>
+        <w:pStyle w:val="ListParagraph"/>
+        <w:numPr>
+          <w:ilvl w:val="1"/>
+          <w:numId w:val="7"/>
+        </w:numPr>
+        <w:spacing w:line="276" w:lineRule="auto"/>
+      </w:pPr>
+      <w:r>
+        <w:t>Instructions are not allowed to address individual bits in memory</w:t>
+      </w:r>
+    </w:p>
+    <w:p>
+      <w:pPr>
+        <w:pStyle w:val="ListParagraph"/>
+        <w:numPr>
+          <w:ilvl w:val="1"/>
+          <w:numId w:val="7"/>
+        </w:numPr>
+        <w:spacing w:line="276" w:lineRule="auto"/>
+      </w:pPr>
+      <w:r>
+        <w:rPr>
+          <w:b/>
+        </w:rPr>
+        <w:t>Address space</w:t>
+      </w:r>
+      <w:r>
+        <w:t xml:space="preserve"> – the range of addresses</w:t>
+      </w:r>
+    </w:p>
+    <w:p>
+      <w:pPr>
+        <w:pStyle w:val="ListParagraph"/>
+        <w:numPr>
+          <w:ilvl w:val="2"/>
+          <w:numId w:val="7"/>
+        </w:numPr>
+        <w:spacing w:line="276" w:lineRule="auto"/>
+      </w:pPr>
+      <w:r>
+        <w:t>Depends on the width of the address signal; e.g. 24-bit address generates an address space of 2</w:t>
+      </w:r>
+      <w:r>
+        <w:rPr>
+          <w:vertAlign w:val="superscript"/>
+        </w:rPr>
+        <w:t>24</w:t>
+      </w:r>
+      <w:r>
+        <w:t xml:space="preserve"> locations</w:t>
+      </w:r>
+    </w:p>
+    <w:p>
+      <w:pPr>
+        <w:pStyle w:val="ListParagraph"/>
+        <w:numPr>
+          <w:ilvl w:val="1"/>
+          <w:numId w:val="7"/>
+        </w:numPr>
+        <w:spacing w:line="276" w:lineRule="auto"/>
+      </w:pPr>
+      <w:r>
+        <w:t>Memory systems are typically byte addressable</w:t>
+      </w:r>
+    </w:p>
+    <w:p>
+      <w:pPr>
+        <w:pStyle w:val="ListParagraph"/>
+        <w:numPr>
+          <w:ilvl w:val="2"/>
+          <w:numId w:val="7"/>
+        </w:numPr>
+        <w:spacing w:line="276" w:lineRule="auto"/>
+      </w:pPr>
+      <w:r>
+        <w:t>Each byte has unique address</w:t>
+      </w:r>
+      <w:r>
+        <w:t>; adjacent words have addresses that differ by the # of bytes in a word</w:t>
+      </w:r>
+    </w:p>
+    <w:p>
+      <w:pPr>
+        <w:pStyle w:val="ListParagraph"/>
+        <w:numPr>
+          <w:ilvl w:val="1"/>
+          <w:numId w:val="7"/>
+        </w:numPr>
+        <w:spacing w:line="276" w:lineRule="auto"/>
+      </w:pPr>
+      <w:r>
+        <w:t>Word addressable system</w:t>
+      </w:r>
+    </w:p>
+    <w:p>
+      <w:pPr>
+        <w:pStyle w:val="ListParagraph"/>
+        <w:numPr>
+          <w:ilvl w:val="2"/>
+          <w:numId w:val="7"/>
+        </w:numPr>
+        <w:spacing w:line="276" w:lineRule="auto"/>
+      </w:pPr>
+      <w:r>
+        <w:t>Each word has unique address; adjacent words differ by 1</w:t>
+      </w:r>
+    </w:p>
+    <w:p>
+      <w:pPr>
+        <w:pStyle w:val="ListParagraph"/>
+        <w:numPr>
+          <w:ilvl w:val="0"/>
+          <w:numId w:val="7"/>
+        </w:numPr>
+        <w:spacing w:line="276" w:lineRule="auto"/>
+      </w:pPr>
+      <w:r>
+        <w:t>Word &amp; byte encoding</w:t>
+      </w:r>
+    </w:p>
+    <w:p>
+      <w:pPr>
+        <w:pStyle w:val="ListParagraph"/>
+        <w:numPr>
+          <w:ilvl w:val="1"/>
+          <w:numId w:val="7"/>
+        </w:numPr>
+        <w:spacing w:line="276" w:lineRule="auto"/>
+      </w:pPr>
+      <w:r>
+        <w:t>A 32-bit word can store a 32-bit int or 4 bytes (e.g. ASCII chars)</w:t>
+      </w:r>
+    </w:p>
+    <w:p>
+      <w:pPr>
+        <w:pStyle w:val="ListParagraph"/>
+        <w:numPr>
+          <w:ilvl w:val="0"/>
+          <w:numId w:val="7"/>
+        </w:numPr>
+        <w:spacing w:line="276" w:lineRule="auto"/>
+      </w:pPr>
+      <w:r>
+        <w:t>Byte ordering</w:t>
+      </w:r>
+    </w:p>
+    <w:p>
+      <w:pPr>
+        <w:pStyle w:val="ListParagraph"/>
+        <w:numPr>
+          <w:ilvl w:val="1"/>
+          <w:numId w:val="7"/>
+        </w:numPr>
+        <w:spacing w:line="276" w:lineRule="auto"/>
+      </w:pPr>
+      <w:r>
+        <w:rPr>
+          <w:b/>
+        </w:rPr>
+        <w:t>Big-endian</w:t>
+      </w:r>
+      <w:r>
+        <w:t xml:space="preserve"> – assigns lower byte addresses to more significant bytes</w:t>
+      </w:r>
+    </w:p>
+    <w:p>
+      <w:pPr>
+        <w:pStyle w:val="ListParagraph"/>
+        <w:numPr>
+          <w:ilvl w:val="2"/>
+          <w:numId w:val="7"/>
+        </w:numPr>
+        <w:spacing w:line="276" w:lineRule="auto"/>
+      </w:pPr>
+      <w:r>
+        <w:t xml:space="preserve">i.e. 0 </w:t>
+      </w:r>
+      <w:r>
+        <w:t xml:space="preserve">address </w:t>
+      </w:r>
+      <w:r>
+        <w:t>starts at MSB (left)</w:t>
+      </w:r>
+    </w:p>
+    <w:p>
+      <w:pPr>
+        <w:pStyle w:val="ListParagraph"/>
+        <w:numPr>
+          <w:ilvl w:val="1"/>
+          <w:numId w:val="7"/>
+        </w:numPr>
+        <w:spacing w:line="276" w:lineRule="auto"/>
+      </w:pPr>
+      <w:r>
+        <w:rPr>
+          <w:b/>
+        </w:rPr>
+        <w:t>Little-endian</w:t>
+      </w:r>
+      <w:r>
+        <w:t xml:space="preserve"> – assigns higher byte addresses to less significant bytes</w:t>
+      </w:r>
+    </w:p>
+    <w:p>
+      <w:pPr>
+        <w:pStyle w:val="ListParagraph"/>
+        <w:numPr>
+          <w:ilvl w:val="2"/>
+          <w:numId w:val="7"/>
+        </w:numPr>
+        <w:spacing w:line="276" w:lineRule="auto"/>
+      </w:pPr>
+      <w:r>
+        <w:t xml:space="preserve">i.e. 0 </w:t>
+      </w:r>
+      <w:r>
+        <w:t xml:space="preserve">address </w:t>
+      </w:r>
+      <w:r>
+        <w:t>starts at LSB (right)</w:t>
+      </w:r>
+    </w:p>
+    <w:p>
+      <w:pPr>
+        <w:pStyle w:val="ListParagraph"/>
+        <w:numPr>
+          <w:ilvl w:val="0"/>
+          <w:numId w:val="7"/>
+        </w:numPr>
+        <w:spacing w:line="276" w:lineRule="auto"/>
+      </w:pPr>
+      <w:r>
+        <w:rPr>
+          <w:b/>
+        </w:rPr>
+        <w:t>Aligned address</w:t>
+      </w:r>
+      <w:r>
+        <w:t xml:space="preserve"> – begins at a byte address that is a multiple of the number of bytes in a word</w:t>
+      </w:r>
+    </w:p>
+    <w:p>
+      <w:pPr>
+        <w:pStyle w:val="ListParagraph"/>
+        <w:numPr>
+          <w:ilvl w:val="1"/>
+          <w:numId w:val="7"/>
+        </w:numPr>
+        <w:spacing w:line="276" w:lineRule="auto"/>
+      </w:pPr>
+      <w:r>
+        <w:t>E.g. a 4-byte word has aligned addresses at 0x0, 0x4, 0x8, 0xc, …</w:t>
+      </w:r>
+    </w:p>
+    <w:p>
+      <w:pPr>
+        <w:spacing w:line="276" w:lineRule="auto"/>
+        <w:ind w:left="720"/>
+      </w:pPr>
+    </w:p>
+    <w:p>
+      <w:pPr>
+        <w:pStyle w:val="ListParagraph"/>
+        <w:numPr>
+          <w:ilvl w:val="0"/>
+          <w:numId w:val="7"/>
+        </w:numPr>
+        <w:spacing w:line="276" w:lineRule="auto"/>
+      </w:pPr>
+      <w:r>
+        <w:rPr>
+          <w:b/>
+        </w:rPr>
+        <w:lastRenderedPageBreak/>
+        <w:t>Instruction types</w:t>
+      </w:r>
+    </w:p>
+    <w:p>
+      <w:pPr>
+        <w:pStyle w:val="ListParagraph"/>
+        <w:numPr>
+          <w:ilvl w:val="0"/>
+          <w:numId w:val="7"/>
+        </w:numPr>
+        <w:spacing w:line="276" w:lineRule="auto"/>
+      </w:pPr>
+      <w:r>
+        <w:t>A computer must have instructions capable of performing 4 types of operations:</w:t>
+      </w:r>
+    </w:p>
+    <w:p>
+      <w:pPr>
+        <w:pStyle w:val="ListParagraph"/>
+        <w:numPr>
+          <w:ilvl w:val="1"/>
+          <w:numId w:val="7"/>
+        </w:numPr>
+        <w:spacing w:line="276" w:lineRule="auto"/>
+      </w:pPr>
+      <w:r>
+        <w:t>Data transfer b/t memory and processor registers</w:t>
+      </w:r>
+    </w:p>
+    <w:p>
+      <w:pPr>
+        <w:pStyle w:val="ListParagraph"/>
+        <w:numPr>
+          <w:ilvl w:val="1"/>
+          <w:numId w:val="7"/>
+        </w:numPr>
+        <w:spacing w:line="276" w:lineRule="auto"/>
+      </w:pPr>
+      <w:r>
+        <w:t>Arithmetic &amp; logic operations</w:t>
+      </w:r>
+    </w:p>
+    <w:p>
+      <w:pPr>
+        <w:pStyle w:val="ListParagraph"/>
+        <w:numPr>
+          <w:ilvl w:val="1"/>
+          <w:numId w:val="7"/>
+        </w:numPr>
+        <w:spacing w:line="276" w:lineRule="auto"/>
+      </w:pPr>
+      <w:r>
+        <w:t>Program sequencing &amp; control</w:t>
+      </w:r>
+    </w:p>
+    <w:p>
+      <w:pPr>
+        <w:pStyle w:val="ListParagraph"/>
+        <w:numPr>
+          <w:ilvl w:val="1"/>
+          <w:numId w:val="7"/>
+        </w:numPr>
+        <w:spacing w:line="276" w:lineRule="auto"/>
+      </w:pPr>
+      <w:r>
+        <w:t>I/O transfers (typically memory mapped; same as data transfer operations)</w:t>
+      </w:r>
+    </w:p>
+    <w:p>
+      <w:pPr>
+        <w:pStyle w:val="ListParagraph"/>
+        <w:numPr>
+          <w:ilvl w:val="0"/>
+          <w:numId w:val="7"/>
+        </w:numPr>
+        <w:spacing w:line="276" w:lineRule="auto"/>
+      </w:pPr>
+      <w:r>
+        <w:rPr>
+          <w:b/>
+        </w:rPr>
+        <w:t>Instruction-set architecture (ISA)</w:t>
+      </w:r>
+      <w:r>
+        <w:t xml:space="preserve"> – defines set of opcodes (machine language) and native command implemented by a processor</w:t>
+      </w:r>
+    </w:p>
+    <w:p>
+      <w:pPr>
+        <w:pStyle w:val="ListParagraph"/>
+        <w:numPr>
+          <w:ilvl w:val="0"/>
+          <w:numId w:val="7"/>
+        </w:numPr>
+        <w:spacing w:line="276" w:lineRule="auto"/>
+      </w:pPr>
+      <w:r>
+        <w:rPr>
+          <w:b/>
+        </w:rPr>
+        <w:t>Register transfer level (RTL) notation</w:t>
+      </w:r>
+    </w:p>
+    <w:p>
+      <w:pPr>
+        <w:pStyle w:val="ListParagraph"/>
+        <w:numPr>
+          <w:ilvl w:val="1"/>
+          <w:numId w:val="7"/>
+        </w:numPr>
+        <w:spacing w:line="276" w:lineRule="auto"/>
+      </w:pPr>
+      <w:r>
+        <w:t>Expresses semantics of instructions as data transfers</w:t>
+      </w:r>
+    </w:p>
+    <w:p>
+      <w:pPr>
+        <w:pStyle w:val="ListParagraph"/>
+        <w:numPr>
+          <w:ilvl w:val="1"/>
+          <w:numId w:val="7"/>
+        </w:numPr>
+        <w:spacing w:line="276" w:lineRule="auto"/>
+      </w:pPr>
+      <w:r>
+        <w:t>Memory locations – e.g. LOC1, LOC2</w:t>
+      </w:r>
+    </w:p>
+    <w:p>
+      <w:pPr>
+        <w:pStyle w:val="ListParagraph"/>
+        <w:numPr>
+          <w:ilvl w:val="1"/>
+          <w:numId w:val="7"/>
+        </w:numPr>
+        <w:spacing w:line="276" w:lineRule="auto"/>
+      </w:pPr>
+      <w:r>
+        <w:t>Registers – e.g. R0, R1</w:t>
+      </w:r>
+    </w:p>
+    <w:p>
+      <w:pPr>
+        <w:pStyle w:val="ListParagraph"/>
+        <w:numPr>
+          <w:ilvl w:val="1"/>
+          <w:numId w:val="7"/>
+        </w:numPr>
+        <w:spacing w:line="276" w:lineRule="auto"/>
+      </w:pPr>
+      <w:r>
+        <w:t>Contents of register/memory pointed by address – e.g. [R0], [LOC3]</w:t>
+      </w:r>
+    </w:p>
+    <w:p>
+      <w:pPr>
+        <w:pStyle w:val="ListParagraph"/>
+        <w:numPr>
+          <w:ilvl w:val="1"/>
+          <w:numId w:val="7"/>
+        </w:numPr>
+        <w:spacing w:line="276" w:lineRule="auto"/>
+      </w:pPr>
+      <w:r>
+        <w:t>Control signals – e.g. T1, T2</w:t>
+      </w:r>
+    </w:p>
+    <w:p>
+      <w:pPr>
+        <w:pStyle w:val="ListParagraph"/>
+        <w:numPr>
+          <w:ilvl w:val="1"/>
+          <w:numId w:val="7"/>
+        </w:numPr>
+        <w:spacing w:line="276" w:lineRule="auto"/>
+      </w:pPr>
+      <w:r>
+        <w:rPr>
+          <w:b/>
+        </w:rPr>
+        <w:t>Assignment statements</w:t>
+      </w:r>
+    </w:p>
+    <w:p>
+      <w:pPr>
+        <w:pStyle w:val="ListParagraph"/>
+        <w:numPr>
+          <w:ilvl w:val="2"/>
+          <w:numId w:val="7"/>
+        </w:numPr>
+        <w:spacing w:line="276" w:lineRule="auto"/>
+      </w:pPr>
+      <w:r>
+        <w:t xml:space="preserve">Location </w:t>
+      </w:r>
+      <w:r>
+        <w:sym w:font="Symbol" w:char="F0AC"/>
+      </w:r>
+      <w:r>
+        <w:t xml:space="preserve"> value</w:t>
+      </w:r>
+    </w:p>
+    <w:p>
+      <w:pPr>
+        <w:pStyle w:val="ListParagraph"/>
+        <w:numPr>
+          <w:ilvl w:val="2"/>
+          <w:numId w:val="7"/>
+        </w:numPr>
+        <w:spacing w:line="276" w:lineRule="auto"/>
+      </w:pPr>
+      <w:r>
+        <w:t xml:space="preserve">E.g. R1 </w:t>
+      </w:r>
+      <w:r>
+        <w:sym w:font="Symbol" w:char="F0AC"/>
+      </w:r>
+      <w:r>
+        <w:t xml:space="preserve"> [LOC1] – assign value at LOC1 to R1</w:t>
+      </w:r>
+    </w:p>
+    <w:p>
+      <w:pPr>
+        <w:pStyle w:val="ListParagraph"/>
+        <w:numPr>
+          <w:ilvl w:val="2"/>
+          <w:numId w:val="7"/>
+        </w:numPr>
+        <w:spacing w:line="276" w:lineRule="auto"/>
+      </w:pPr>
+      <w:r>
+        <w:t xml:space="preserve">E.g. R3 </w:t>
+      </w:r>
+      <w:r>
+        <w:sym w:font="Symbol" w:char="F0AC"/>
+      </w:r>
+      <w:r>
+        <w:t xml:space="preserve"> [LOC1] + [LOC2]</w:t>
+      </w:r>
+    </w:p>
+    <w:p>
+      <w:pPr>
+        <w:pStyle w:val="ListParagraph"/>
+        <w:numPr>
+          <w:ilvl w:val="0"/>
+          <w:numId w:val="7"/>
+        </w:numPr>
+        <w:spacing w:line="276" w:lineRule="auto"/>
+      </w:pPr>
+      <w:r>
+        <w:rPr>
+          <w:b/>
+        </w:rPr>
+        <w:t>Assembly language</w:t>
+      </w:r>
+    </w:p>
+    <w:p>
+      <w:pPr>
+        <w:pStyle w:val="ListParagraph"/>
+        <w:numPr>
+          <w:ilvl w:val="1"/>
+          <w:numId w:val="7"/>
+        </w:numPr>
+        <w:spacing w:line="276" w:lineRule="auto"/>
+      </w:pPr>
+      <w:r>
+        <w:t>Can specify one or more source operands &amp; one or more destination operands</w:t>
+      </w:r>
+    </w:p>
+    <w:p>
+      <w:pPr>
+        <w:pStyle w:val="ListParagraph"/>
+        <w:numPr>
+          <w:ilvl w:val="1"/>
+          <w:numId w:val="7"/>
+        </w:numPr>
+        <w:spacing w:line="276" w:lineRule="auto"/>
+      </w:pPr>
+      <w:r>
+        <w:t xml:space="preserve">E.g. </w:t>
+      </w:r>
+      <w:r>
+        <w:rPr>
+          <w:b/>
+        </w:rPr>
+        <w:t>load R1, LOC1</w:t>
+      </w:r>
+      <w:r>
+        <w:t xml:space="preserve"> –</w:t>
+      </w:r>
+      <w:r>
+        <w:t xml:space="preserve"> RTL: </w:t>
+      </w:r>
+      <w:r>
+        <w:t>R</w:t>
+      </w:r>
+      <w:r>
+        <w:t xml:space="preserve">1 </w:t>
+      </w:r>
+      <w:r>
+        <w:sym w:font="Symbol" w:char="F0AC"/>
+      </w:r>
+      <w:r>
+        <w:t xml:space="preserve"> [LOC1]</w:t>
+      </w:r>
+    </w:p>
+    <w:p>
+      <w:pPr>
+        <w:pStyle w:val="ListParagraph"/>
+        <w:numPr>
+          <w:ilvl w:val="1"/>
+          <w:numId w:val="7"/>
+        </w:numPr>
+        <w:spacing w:line="276" w:lineRule="auto"/>
+      </w:pPr>
+      <w:r>
+        <w:t xml:space="preserve">E.g. </w:t>
+      </w:r>
+      <w:r>
+        <w:rPr>
+          <w:b/>
+        </w:rPr>
+        <w:t>store R1, LOC1</w:t>
+      </w:r>
+      <w:r>
+        <w:t xml:space="preserve"> – RTL: LOC1 </w:t>
+      </w:r>
+      <w:r>
+        <w:sym w:font="Symbol" w:char="F0AC"/>
+      </w:r>
+      <w:r>
+        <w:t xml:space="preserve"> [R1]</w:t>
+      </w:r>
+    </w:p>
+    <w:p>
+      <w:pPr>
+        <w:pStyle w:val="ListParagraph"/>
+        <w:numPr>
+          <w:ilvl w:val="1"/>
+          <w:numId w:val="7"/>
+        </w:numPr>
+        <w:spacing w:line="276" w:lineRule="auto"/>
+      </w:pPr>
+      <w:r>
+        <w:t>Branching</w:t>
+      </w:r>
+    </w:p>
+    <w:p>
+      <w:pPr>
+        <w:pStyle w:val="ListParagraph"/>
+        <w:numPr>
+          <w:ilvl w:val="2"/>
+          <w:numId w:val="7"/>
+        </w:numPr>
+        <w:spacing w:line="276" w:lineRule="auto"/>
+      </w:pPr>
+      <w:r>
+        <w:t xml:space="preserve">E.g. </w:t>
+      </w:r>
+      <w:r>
+        <w:rPr>
+          <w:b/>
+        </w:rPr>
+        <w:t>branch_if_[R2]&gt;0</w:t>
+      </w:r>
+      <w:r>
+        <w:rPr>
+          <w:b/>
+        </w:rPr>
+        <w:t xml:space="preserve"> LOOP</w:t>
+      </w:r>
+      <w:r>
+        <w:t xml:space="preserve"> </w:t>
+      </w:r>
+    </w:p>
+    <w:p>
+      <w:pPr>
+        <w:pStyle w:val="ListParagraph"/>
+        <w:numPr>
+          <w:ilvl w:val="3"/>
+          <w:numId w:val="7"/>
+        </w:numPr>
+        <w:spacing w:line="276" w:lineRule="auto"/>
+      </w:pPr>
+      <w:r>
+        <w:t>I</w:t>
+      </w:r>
+      <w:r>
+        <w:t xml:space="preserve">f </w:t>
+      </w:r>
+      <w:r>
+        <w:t xml:space="preserve">[R2] &gt; 0, PC </w:t>
+      </w:r>
+      <w:r>
+        <w:sym w:font="Symbol" w:char="F0AC"/>
+      </w:r>
+      <w:r>
+        <w:t xml:space="preserve"> LOOP (a label)</w:t>
+      </w:r>
+    </w:p>
+    <w:p>
+      <w:pPr>
+        <w:pStyle w:val="ListParagraph"/>
+        <w:numPr>
+          <w:ilvl w:val="1"/>
+          <w:numId w:val="7"/>
+        </w:numPr>
+        <w:spacing w:line="276" w:lineRule="auto"/>
+      </w:pPr>
+      <w:r>
+        <w:t xml:space="preserve">Location of instruction operands are specified using </w:t>
+      </w:r>
+      <w:r>
+        <w:rPr>
+          <w:u w:val="single"/>
+        </w:rPr>
+        <w:t>effective address</w:t>
+      </w:r>
+      <w:r>
+        <w:rPr>
+          <w:u w:val="single"/>
+        </w:rPr>
+        <w:t xml:space="preserve"> (EA)</w:t>
+      </w:r>
+    </w:p>
+    <w:p>
+      <w:pPr>
+        <w:pStyle w:val="ListParagraph"/>
+        <w:numPr>
+          <w:ilvl w:val="1"/>
+          <w:numId w:val="7"/>
+        </w:numPr>
+        <w:spacing w:line="276" w:lineRule="auto"/>
+      </w:pPr>
+      <w:r>
+        <w:t xml:space="preserve">Effect address is computed differently depending on different </w:t>
+      </w:r>
+      <w:r>
+        <w:rPr>
+          <w:u w:val="single"/>
+        </w:rPr>
+        <w:t>address modes</w:t>
+      </w:r>
+    </w:p>
+    <w:p>
+      <w:pPr>
+        <w:pStyle w:val="ListParagraph"/>
+        <w:numPr>
+          <w:ilvl w:val="1"/>
+          <w:numId w:val="7"/>
+        </w:numPr>
+        <w:spacing w:line="276" w:lineRule="auto"/>
+      </w:pPr>
+      <w:r>
+        <w:rPr>
+          <w:u w:val="single"/>
+        </w:rPr>
+        <w:t>Immediate addressing</w:t>
+      </w:r>
+      <w:r>
+        <w:t xml:space="preserve"> – operand is a constant</w:t>
+      </w:r>
+    </w:p>
+    <w:p>
+      <w:pPr>
+        <w:pStyle w:val="ListParagraph"/>
+        <w:numPr>
+          <w:ilvl w:val="2"/>
+          <w:numId w:val="7"/>
+        </w:numPr>
+        <w:spacing w:line="276" w:lineRule="auto"/>
+      </w:pPr>
+      <w:r>
+        <w:t xml:space="preserve">#X </w:t>
+      </w:r>
+      <w:r>
+        <w:sym w:font="Symbol" w:char="F0AE"/>
+      </w:r>
+      <w:r>
+        <w:tab/>
+      </w:r>
+      <w:r>
+        <w:t>operand = X</w:t>
+      </w:r>
+    </w:p>
+    <w:p>
+      <w:pPr>
+        <w:pStyle w:val="ListParagraph"/>
+        <w:numPr>
+          <w:ilvl w:val="1"/>
+          <w:numId w:val="7"/>
+        </w:numPr>
+        <w:spacing w:line="276" w:lineRule="auto"/>
+      </w:pPr>
+      <w:r>
+        <w:rPr>
+          <w:u w:val="single"/>
+        </w:rPr>
+        <w:t>Register addressing</w:t>
+      </w:r>
+      <w:r>
+        <w:t xml:space="preserve"> – operand is a register</w:t>
+      </w:r>
+    </w:p>
+    <w:p>
+      <w:pPr>
+        <w:pStyle w:val="ListParagraph"/>
+        <w:numPr>
+          <w:ilvl w:val="2"/>
+          <w:numId w:val="7"/>
+        </w:numPr>
+        <w:spacing w:line="276" w:lineRule="auto"/>
+      </w:pPr>
+      <w:r>
+        <w:t xml:space="preserve">Ri </w:t>
+      </w:r>
+      <w:r>
+        <w:sym w:font="Symbol" w:char="F0AE"/>
+      </w:r>
+      <w:r>
+        <w:tab/>
+      </w:r>
+      <w:r>
+        <w:t>EA = Ri</w:t>
+      </w:r>
+    </w:p>
+    <w:p>
+      <w:pPr>
+        <w:pStyle w:val="ListParagraph"/>
+        <w:numPr>
+          <w:ilvl w:val="1"/>
+          <w:numId w:val="7"/>
+        </w:numPr>
+        <w:spacing w:line="276" w:lineRule="auto"/>
+      </w:pPr>
+      <w:r>
+        <w:rPr>
+          <w:u w:val="single"/>
+        </w:rPr>
+        <w:t>Absolute/direct addressing</w:t>
+      </w:r>
+      <w:r>
+        <w:t xml:space="preserve"> –</w:t>
+      </w:r>
+      <w:r>
+        <w:t xml:space="preserve"> operand</w:t>
+      </w:r>
+      <w:r>
+        <w:t xml:space="preserve"> address in memory is known</w:t>
+      </w:r>
+    </w:p>
+    <w:p>
+      <w:pPr>
+        <w:pStyle w:val="ListParagraph"/>
+        <w:numPr>
+          <w:ilvl w:val="2"/>
+          <w:numId w:val="7"/>
+        </w:numPr>
+        <w:spacing w:line="276" w:lineRule="auto"/>
+      </w:pPr>
+      <w:r>
+        <w:t xml:space="preserve">LOC </w:t>
+      </w:r>
+      <w:r>
+        <w:sym w:font="Symbol" w:char="F0AE"/>
+      </w:r>
+      <w:r>
+        <w:tab/>
+      </w:r>
+      <w:r>
+        <w:t>EA = LOC</w:t>
+      </w:r>
+    </w:p>
+    <w:p>
+      <w:pPr>
+        <w:pStyle w:val="ListParagraph"/>
+        <w:numPr>
+          <w:ilvl w:val="1"/>
+          <w:numId w:val="7"/>
+        </w:numPr>
+        <w:spacing w:line="276" w:lineRule="auto"/>
+      </w:pPr>
+      <w:r>
+        <w:t xml:space="preserve">E.g. load R1, B </w:t>
+      </w:r>
+      <w:r>
+        <w:sym w:font="Symbol" w:char="F0AE"/>
+      </w:r>
+      <w:r>
+        <w:tab/>
+      </w:r>
+      <w:r>
+        <w:tab/>
+      </w:r>
+      <w:r>
+        <w:t>R1 – register addressing; B – absolute addressing</w:t>
+      </w:r>
+    </w:p>
+    <w:p>
+      <w:pPr>
+        <w:pStyle w:val="ListParagraph"/>
+        <w:numPr>
+          <w:ilvl w:val="1"/>
+          <w:numId w:val="7"/>
+        </w:numPr>
+        <w:spacing w:line="276" w:lineRule="auto"/>
+      </w:pPr>
+      <w:r>
+        <w:rPr>
+          <w:u w:val="single"/>
+        </w:rPr>
+        <w:t>Indirect addressing</w:t>
+      </w:r>
+      <w:r>
+        <w:t xml:space="preserve"> – </w:t>
+      </w:r>
+      <w:r>
+        <w:t>operand address</w:t>
+      </w:r>
+      <w:r>
+        <w:t xml:space="preserve"> is stored in a register/memory location</w:t>
+      </w:r>
+    </w:p>
+    <w:p>
+      <w:pPr>
+        <w:pStyle w:val="ListParagraph"/>
+        <w:numPr>
+          <w:ilvl w:val="2"/>
+          <w:numId w:val="7"/>
+        </w:numPr>
+        <w:spacing w:line="276" w:lineRule="auto"/>
+      </w:pPr>
+      <w:r>
+        <w:t>Analogous to a pointer</w:t>
+      </w:r>
+    </w:p>
+    <w:p>
+      <w:pPr>
+        <w:pStyle w:val="ListParagraph"/>
+        <w:numPr>
+          <w:ilvl w:val="2"/>
+          <w:numId w:val="7"/>
+        </w:numPr>
+        <w:spacing w:line="276" w:lineRule="auto"/>
+      </w:pPr>
+      <w:r>
+        <w:t xml:space="preserve">(Ri) </w:t>
+      </w:r>
+      <w:r>
+        <w:sym w:font="Symbol" w:char="F0AE"/>
+      </w:r>
+      <w:r>
+        <w:tab/>
+        <w:t>EA = [Ri]</w:t>
+      </w:r>
+    </w:p>
+    <w:p>
+      <w:pPr>
+        <w:pStyle w:val="ListParagraph"/>
+        <w:numPr>
+          <w:ilvl w:val="1"/>
+          <w:numId w:val="7"/>
+        </w:numPr>
+        <w:spacing w:line="276" w:lineRule="auto"/>
+      </w:pPr>
+      <w:r>
+        <w:t xml:space="preserve">E.g. load R0, (R1) </w:t>
+      </w:r>
+      <w:r>
+        <w:sym w:font="Symbol" w:char="F0AE"/>
+      </w:r>
+      <w:r>
+        <w:tab/>
+        <w:t>load contents of memory location stored by R1 into R0</w:t>
+      </w:r>
+    </w:p>
+    <w:p>
+      <w:pPr>
+        <w:pStyle w:val="ListParagraph"/>
+        <w:numPr>
+          <w:ilvl w:val="2"/>
+          <w:numId w:val="7"/>
+        </w:numPr>
+        <w:spacing w:line="276" w:lineRule="auto"/>
+      </w:pPr>
+      <w:r>
+        <w:t xml:space="preserve">RTL notation: R0 </w:t>
+      </w:r>
+      <w:r>
+        <w:sym w:font="Symbol" w:char="F0AC"/>
+      </w:r>
+      <w:r>
+        <w:t xml:space="preserve"> [[R1]]</w:t>
+      </w:r>
+    </w:p>
+    <w:p>
+      <w:pPr>
+        <w:pStyle w:val="ListParagraph"/>
+        <w:numPr>
+          <w:ilvl w:val="1"/>
+          <w:numId w:val="7"/>
+        </w:numPr>
+        <w:spacing w:line="276" w:lineRule="auto"/>
+      </w:pPr>
+      <w:r>
+        <w:rPr>
+          <w:b/>
+        </w:rPr>
+        <w:t>Move R1, #NUM</w:t>
+      </w:r>
+      <w:r>
+        <w:t xml:space="preserve"> – RTL: R1 </w:t>
+      </w:r>
+      <w:r>
+        <w:sym w:font="Symbol" w:char="F0AC"/>
+      </w:r>
+      <w:r>
+        <w:t xml:space="preserve"> NUM</w:t>
+      </w:r>
+    </w:p>
+    <w:p>
+      <w:pPr>
+        <w:pStyle w:val="ListParagraph"/>
+        <w:numPr>
+          <w:ilvl w:val="1"/>
+          <w:numId w:val="7"/>
+        </w:numPr>
+        <w:spacing w:line="276" w:lineRule="auto"/>
+      </w:pPr>
+      <w:r>
+        <w:t>E.g. summing N numbers in memory</w:t>
+      </w:r>
+    </w:p>
+    <w:p>
+      <w:pPr>
+        <w:pStyle w:val="ListParagraph"/>
+        <w:numPr>
+          <w:ilvl w:val="2"/>
+          <w:numId w:val="7"/>
+        </w:numPr>
+        <w:spacing w:line="276" w:lineRule="auto"/>
+      </w:pPr>
+      <w:r>
+        <w:t>N, SUM, NUM1, NUM2 … are labels in memory</w:t>
+      </w:r>
+    </w:p>
+    <w:p>
+      <w:pPr>
+        <w:pStyle w:val="ListParagraph"/>
+        <w:numPr>
+          <w:ilvl w:val="2"/>
+          <w:numId w:val="7"/>
+        </w:numPr>
+        <w:spacing w:line="276" w:lineRule="auto"/>
+      </w:pPr>
+      <w:r>
+        <w:t>Load R2, N</w:t>
+      </w:r>
+      <w:r>
+        <w:tab/>
+        <w:t xml:space="preserve"> </w:t>
+      </w:r>
+      <w:r>
+        <w:tab/>
+        <w:t>load # of numbers into counter</w:t>
+      </w:r>
+    </w:p>
+    <w:p>
+      <w:pPr>
+        <w:pStyle w:val="ListParagraph"/>
+        <w:numPr>
+          <w:ilvl w:val="2"/>
+          <w:numId w:val="7"/>
+        </w:numPr>
+        <w:spacing w:line="276" w:lineRule="auto"/>
+      </w:pPr>
+      <w:r>
+        <w:t>Clear R3</w:t>
+      </w:r>
+    </w:p>
+    <w:p>
+      <w:pPr>
+        <w:pStyle w:val="ListParagraph"/>
+        <w:numPr>
+          <w:ilvl w:val="2"/>
+          <w:numId w:val="7"/>
+        </w:numPr>
+        <w:spacing w:line="276" w:lineRule="auto"/>
+      </w:pPr>
+      <w:r>
+        <w:t>Move R4, #NUM1</w:t>
+      </w:r>
+      <w:r>
+        <w:tab/>
+      </w:r>
+      <w:r>
+        <w:tab/>
+        <w:t>put address of first number into R4</w:t>
+      </w:r>
+    </w:p>
+    <w:p>
+      <w:pPr>
+        <w:pStyle w:val="ListParagraph"/>
+        <w:numPr>
+          <w:ilvl w:val="2"/>
+          <w:numId w:val="7"/>
+        </w:numPr>
+        <w:spacing w:line="276" w:lineRule="auto"/>
+      </w:pPr>
+      <w:r>
+        <w:t>LOOP: load R5, (R4)</w:t>
+      </w:r>
+      <w:r>
+        <w:tab/>
+      </w:r>
+      <w:r>
+        <w:t>load value of first number (indirect addressing)</w:t>
+      </w:r>
+    </w:p>
+    <w:p>
+      <w:pPr>
+        <w:pStyle w:val="ListParagraph"/>
+        <w:numPr>
+          <w:ilvl w:val="2"/>
+          <w:numId w:val="7"/>
+        </w:numPr>
+        <w:spacing w:line="276" w:lineRule="auto"/>
+      </w:pPr>
+      <w:r>
+        <w:t>Add R3, R3, R5</w:t>
+      </w:r>
+      <w:r>
+        <w:tab/>
+      </w:r>
+      <w:r>
+        <w:tab/>
+        <w:t>add sum</w:t>
+      </w:r>
+    </w:p>
+    <w:p>
+      <w:pPr>
+        <w:pStyle w:val="ListParagraph"/>
+        <w:numPr>
+          <w:ilvl w:val="2"/>
+          <w:numId w:val="7"/>
+        </w:numPr>
+        <w:spacing w:line="276" w:lineRule="auto"/>
+      </w:pPr>
+      <w:r>
+        <w:t>Add R4, R4, #4</w:t>
+      </w:r>
+      <w:r>
+        <w:tab/>
+      </w:r>
+      <w:r>
+        <w:tab/>
+        <w:t>increment memory counter to next word</w:t>
+      </w:r>
+    </w:p>
+    <w:p>
+      <w:pPr>
+        <w:pStyle w:val="ListParagraph"/>
+        <w:numPr>
+          <w:ilvl w:val="2"/>
+          <w:numId w:val="7"/>
+        </w:numPr>
+        <w:spacing w:line="276" w:lineRule="auto"/>
+      </w:pPr>
+      <w:r>
+        <w:t>Subtract R2, R2, #1</w:t>
+      </w:r>
+      <w:r>
+        <w:tab/>
+        <w:t>decrement counter</w:t>
+      </w:r>
+    </w:p>
+    <w:p>
+      <w:pPr>
+        <w:pStyle w:val="ListParagraph"/>
+        <w:numPr>
+          <w:ilvl w:val="2"/>
+          <w:numId w:val="7"/>
+        </w:numPr>
+        <w:spacing w:line="276" w:lineRule="auto"/>
+      </w:pPr>
+      <w:r>
+        <w:t>Branch_if_R2&gt;0 LOOP</w:t>
+      </w:r>
+      <w:r>
+        <w:tab/>
+        <w:t>return to LOOP label if counter &gt; 0</w:t>
+      </w:r>
+    </w:p>
+    <w:p>
+      <w:pPr>
+        <w:pStyle w:val="ListParagraph"/>
+        <w:numPr>
+          <w:ilvl w:val="2"/>
+          <w:numId w:val="7"/>
+        </w:numPr>
+        <w:spacing w:line="276" w:lineRule="auto"/>
+      </w:pPr>
+      <w:r>
+        <w:t>Store R3, SUM</w:t>
+      </w:r>
+      <w:r>
+        <w:tab/>
+      </w:r>
+      <w:r>
+        <w:tab/>
+      </w:r>
+    </w:p>
+    <w:p>
+      <w:pPr>
+        <w:pStyle w:val="ListParagraph"/>
+        <w:numPr>
+          <w:ilvl w:val="1"/>
+          <w:numId w:val="7"/>
+        </w:numPr>
+        <w:spacing w:line="276" w:lineRule="auto"/>
+      </w:pPr>
+      <w:r>
+        <w:rPr>
+          <w:u w:val="single"/>
+        </w:rPr>
+        <w:t>Index addressing</w:t>
+      </w:r>
+      <w:r>
+        <w:t xml:space="preserve"> – operand address is at an offset from a known memory location</w:t>
+      </w:r>
+    </w:p>
+    <w:p>
+      <w:pPr>
+        <w:pStyle w:val="ListParagraph"/>
+        <w:numPr>
+          <w:ilvl w:val="2"/>
+          <w:numId w:val="7"/>
+        </w:numPr>
+        <w:spacing w:line="276" w:lineRule="auto"/>
+      </w:pPr>
+      <w:r>
+        <w:t>Useful for array</w:t>
+      </w:r>
+      <w:r>
+        <w:t>s</w:t>
+      </w:r>
+      <w:r>
+        <w:t>/list data structures</w:t>
+      </w:r>
+    </w:p>
+    <w:p>
+      <w:pPr>
+        <w:pStyle w:val="ListParagraph"/>
+        <w:numPr>
+          <w:ilvl w:val="2"/>
+          <w:numId w:val="7"/>
+        </w:numPr>
+        <w:spacing w:line="276" w:lineRule="auto"/>
+      </w:pPr>
+      <w:r>
+        <w:t xml:space="preserve">X(Ri) </w:t>
+      </w:r>
+      <w:r>
+        <w:sym w:font="Symbol" w:char="F0AE"/>
+      </w:r>
+      <w:r>
+        <w:tab/>
+        <w:t>EA = [Ri] + X</w:t>
+      </w:r>
+    </w:p>
+    <w:p>
+      <w:pPr>
+        <w:pStyle w:val="ListParagraph"/>
+        <w:numPr>
+          <w:ilvl w:val="2"/>
+          <w:numId w:val="7"/>
+        </w:numPr>
+        <w:spacing w:line="276" w:lineRule="auto"/>
+      </w:pPr>
+      <w:r>
+        <w:t xml:space="preserve">E.g. load R1, 20(R0) – RTL: R1 </w:t>
+      </w:r>
+      <w:r>
+        <w:sym w:font="Symbol" w:char="F0AC"/>
+      </w:r>
+      <w:r>
+        <w:t xml:space="preserve"> [[R0] + 20]</w:t>
+      </w:r>
+    </w:p>
+    <w:p>
+      <w:pPr>
+        <w:pStyle w:val="ListParagraph"/>
+        <w:numPr>
+          <w:ilvl w:val="1"/>
+          <w:numId w:val="7"/>
+        </w:numPr>
+        <w:spacing w:line="276" w:lineRule="auto"/>
+      </w:pPr>
+      <w:r>
+        <w:rPr>
+          <w:u w:val="single"/>
+        </w:rPr>
+        <w:t>Base with index addressing</w:t>
+      </w:r>
+      <w:r>
+        <w:t xml:space="preserve"> – operand address’s offset from a known memory location is stored in a second register</w:t>
+      </w:r>
+    </w:p>
+    <w:p>
+      <w:pPr>
+        <w:pStyle w:val="ListParagraph"/>
+        <w:numPr>
+          <w:ilvl w:val="2"/>
+          <w:numId w:val="7"/>
+        </w:numPr>
+        <w:spacing w:line="276" w:lineRule="auto"/>
+      </w:pPr>
+      <w:r>
+        <w:t>Useful for 2D array</w:t>
+      </w:r>
+      <w:r>
+        <w:t>s</w:t>
+      </w:r>
+    </w:p>
+    <w:p>
+      <w:pPr>
+        <w:pStyle w:val="ListParagraph"/>
+        <w:numPr>
+          <w:ilvl w:val="2"/>
+          <w:numId w:val="7"/>
+        </w:numPr>
+        <w:spacing w:line="276" w:lineRule="auto"/>
+      </w:pPr>
+      <w:r>
+        <w:t xml:space="preserve">(Ri, Rj) </w:t>
+      </w:r>
+      <w:r>
+        <w:sym w:font="Symbol" w:char="F0AE"/>
+      </w:r>
+      <w:r>
+        <w:tab/>
+        <w:t>EA = [Ri] + [Rj]</w:t>
+      </w:r>
+    </w:p>
+    <w:p>
+      <w:pPr>
+        <w:pStyle w:val="ListParagraph"/>
+        <w:numPr>
+          <w:ilvl w:val="2"/>
+          <w:numId w:val="7"/>
+        </w:numPr>
+        <w:spacing w:line="276" w:lineRule="auto"/>
+      </w:pPr>
+      <w:r>
+        <w:t xml:space="preserve">E.g. load R2, (R0, R1) – RTL: R2 </w:t>
+      </w:r>
+      <w:r>
+        <w:sym w:font="Symbol" w:char="F0AC"/>
+      </w:r>
+      <w:r>
+        <w:t xml:space="preserve"> [[R0] + [R1]]</w:t>
+      </w:r>
+    </w:p>
+    <w:p>
+      <w:pPr>
+        <w:pStyle w:val="ListParagraph"/>
+        <w:numPr>
+          <w:ilvl w:val="1"/>
+          <w:numId w:val="7"/>
+        </w:numPr>
+        <w:spacing w:line="276" w:lineRule="auto"/>
+      </w:pPr>
+      <w:r>
+        <w:rPr>
+          <w:u w:val="single"/>
+        </w:rPr>
+        <w:t>Base with index &amp; offset addressing</w:t>
+      </w:r>
+      <w:r>
+        <w:t xml:space="preserve"> – operand address is computed from 2 register values and a constant offset</w:t>
+      </w:r>
+    </w:p>
+    <w:p>
+      <w:pPr>
+        <w:pStyle w:val="ListParagraph"/>
+        <w:numPr>
+          <w:ilvl w:val="2"/>
+          <w:numId w:val="7"/>
+        </w:numPr>
+        <w:spacing w:line="276" w:lineRule="auto"/>
+      </w:pPr>
+      <w:r>
+        <w:t xml:space="preserve">Useful for </w:t>
+      </w:r>
+      <w:r>
+        <w:t>3D array</w:t>
+      </w:r>
+      <w:r>
+        <w:t>s</w:t>
+      </w:r>
+    </w:p>
+    <w:p>
+      <w:pPr>
+        <w:pStyle w:val="ListParagraph"/>
+        <w:numPr>
+          <w:ilvl w:val="2"/>
+          <w:numId w:val="7"/>
+        </w:numPr>
+        <w:spacing w:line="276" w:lineRule="auto"/>
+      </w:pPr>
+      <w:r>
+        <w:t xml:space="preserve">X(Ri, Rj) </w:t>
+      </w:r>
+      <w:r>
+        <w:sym w:font="Symbol" w:char="F0AE"/>
+      </w:r>
+      <w:r>
+        <w:t xml:space="preserve"> EA = [Ri] + [Rj] + X</w:t>
+      </w:r>
+    </w:p>
+    <w:p>
+      <w:pPr>
+        <w:pStyle w:val="ListParagraph"/>
+        <w:numPr>
+          <w:ilvl w:val="1"/>
+          <w:numId w:val="7"/>
+        </w:numPr>
+        <w:spacing w:line="276" w:lineRule="auto"/>
+      </w:pPr>
+      <w:r>
+        <w:rPr>
+          <w:u w:val="single"/>
+        </w:rPr>
+        <w:t>PC-relative addressing</w:t>
+      </w:r>
+      <w:r>
+        <w:t xml:space="preserve"> – similar to index addressing, except the PC register is used</w:t>
+      </w:r>
+    </w:p>
+    <w:p>
+      <w:pPr>
+        <w:pStyle w:val="ListParagraph"/>
+        <w:numPr>
+          <w:ilvl w:val="2"/>
+          <w:numId w:val="7"/>
+        </w:numPr>
+        <w:spacing w:line="276" w:lineRule="auto"/>
+      </w:pPr>
+      <w:r>
+        <w:t>Useful for specifying destinations for branch instruction</w:t>
+      </w:r>
+      <w:r>
+        <w:t>s</w:t>
+      </w:r>
+      <w:r>
+        <w:t xml:space="preserve"> </w:t>
+      </w:r>
+    </w:p>
+    <w:p>
+      <w:pPr>
+        <w:pStyle w:val="ListParagraph"/>
+        <w:numPr>
+          <w:ilvl w:val="2"/>
+          <w:numId w:val="7"/>
+        </w:numPr>
+        <w:spacing w:line="276" w:lineRule="auto"/>
+      </w:pPr>
+      <w:r>
+        <w:t xml:space="preserve">X(PC) </w:t>
+      </w:r>
+      <w:r>
+        <w:sym w:font="Symbol" w:char="F0AE"/>
+      </w:r>
+      <w:r>
+        <w:tab/>
+        <w:t>EA = [PC] + X</w:t>
+      </w:r>
+    </w:p>
+    <w:p>
+      <w:pPr>
+        <w:pStyle w:val="ListParagraph"/>
+        <w:numPr>
+          <w:ilvl w:val="1"/>
+          <w:numId w:val="7"/>
+        </w:numPr>
+        <w:spacing w:line="276" w:lineRule="auto"/>
+      </w:pPr>
+      <w:r>
+        <w:rPr>
+          <w:u w:val="single"/>
+        </w:rPr>
+        <w:t>Auto-increment addressing</w:t>
+      </w:r>
+      <w:r>
+        <w:t xml:space="preserve"> – simplifies access of successive locations in memory</w:t>
+      </w:r>
+    </w:p>
+    <w:p>
+      <w:pPr>
+        <w:pStyle w:val="ListParagraph"/>
+        <w:numPr>
+          <w:ilvl w:val="2"/>
+          <w:numId w:val="7"/>
+        </w:numPr>
+        <w:spacing w:line="276" w:lineRule="auto"/>
+      </w:pPr>
+      <w:r>
+        <w:t xml:space="preserve">(Ri)+ </w:t>
+      </w:r>
+      <w:r>
+        <w:sym w:font="Symbol" w:char="F0AE"/>
+      </w:r>
+      <w:r>
+        <w:tab/>
+        <w:t>EA = [Ri]; [Ri] + increment</w:t>
+      </w:r>
+    </w:p>
+    <w:p>
+      <w:pPr>
+        <w:pStyle w:val="ListParagraph"/>
+        <w:numPr>
+          <w:ilvl w:val="2"/>
+          <w:numId w:val="7"/>
+        </w:numPr>
+        <w:spacing w:line="276" w:lineRule="auto"/>
+      </w:pPr>
+      <w:r>
+        <w:t xml:space="preserve">Register value is incremented </w:t>
+      </w:r>
+      <w:r>
+        <w:rPr>
+          <w:u w:val="single"/>
+        </w:rPr>
+        <w:t>after</w:t>
+      </w:r>
+      <w:r>
+        <w:t xml:space="preserve"> it is read</w:t>
+      </w:r>
+    </w:p>
+    <w:p>
+      <w:pPr>
+        <w:pStyle w:val="ListParagraph"/>
+        <w:numPr>
+          <w:ilvl w:val="2"/>
+          <w:numId w:val="7"/>
+        </w:numPr>
+        <w:spacing w:line="276" w:lineRule="auto"/>
+      </w:pPr>
+      <w:r>
+        <w:t>Size of increment depends on the # of bytes read</w:t>
+      </w:r>
+    </w:p>
+    <w:p>
+      <w:pPr>
+        <w:pStyle w:val="ListParagraph"/>
+        <w:numPr>
+          <w:ilvl w:val="1"/>
+          <w:numId w:val="7"/>
+        </w:numPr>
+        <w:spacing w:line="276" w:lineRule="auto"/>
+      </w:pPr>
+      <w:r>
+        <w:rPr>
+          <w:u w:val="single"/>
+        </w:rPr>
+        <w:t>Auto-decrement addressing</w:t>
+      </w:r>
+    </w:p>
+    <w:p>
+      <w:pPr>
+        <w:pStyle w:val="ListParagraph"/>
+        <w:numPr>
+          <w:ilvl w:val="2"/>
+          <w:numId w:val="7"/>
+        </w:numPr>
+        <w:spacing w:line="276" w:lineRule="auto"/>
+      </w:pPr>
+      <w:r>
+        <w:t xml:space="preserve">-(Ri) </w:t>
+      </w:r>
+      <w:r>
+        <w:sym w:font="Symbol" w:char="F0AE"/>
+      </w:r>
+      <w:r>
+        <w:tab/>
+        <w:t>[Ri] – decrement; EA = [Ri]</w:t>
+      </w:r>
+    </w:p>
+    <w:p>
+      <w:pPr>
+        <w:pStyle w:val="ListParagraph"/>
+        <w:numPr>
+          <w:ilvl w:val="2"/>
+          <w:numId w:val="7"/>
+        </w:numPr>
+        <w:spacing w:line="276" w:lineRule="auto"/>
+      </w:pPr>
+      <w:r>
+        <w:t xml:space="preserve">Register value is decremented </w:t>
+      </w:r>
+      <w:r>
+        <w:rPr>
+          <w:u w:val="single"/>
+        </w:rPr>
+        <w:t>before</w:t>
+      </w:r>
+      <w:r>
+        <w:t xml:space="preserve"> it is read</w:t>
+      </w:r>
       <w:bookmarkStart w:id="0" w:name="_GoBack"/>
       <w:bookmarkEnd w:id="0"/>
-    </w:p>
-    <w:p>
-      <w:pPr>
-        <w:pStyle w:val="ListParagraph"/>
-        <w:numPr>
-          <w:ilvl w:val="0"/>
-          <w:numId w:val="7"/>
-        </w:numPr>
-        <w:spacing w:line="276" w:lineRule="auto"/>
-      </w:pPr>
-      <w:r>
-        <w:t>Memory addressing</w:t>
-      </w:r>
-    </w:p>
-    <w:p>
-      <w:pPr>
-        <w:pStyle w:val="ListParagraph"/>
-        <w:numPr>
-          <w:ilvl w:val="1"/>
-          <w:numId w:val="7"/>
-        </w:numPr>
-        <w:spacing w:line="276" w:lineRule="auto"/>
-      </w:pPr>
-      <w:r>
-        <w:t>Instructions are not allowed to address individual bits in memory</w:t>
-      </w:r>
-    </w:p>
-    <w:p>
-      <w:pPr>
-        <w:pStyle w:val="ListParagraph"/>
-        <w:numPr>
-          <w:ilvl w:val="1"/>
-          <w:numId w:val="7"/>
-        </w:numPr>
-        <w:spacing w:line="276" w:lineRule="auto"/>
-      </w:pPr>
-      <w:r>
-        <w:rPr>
-          <w:b/>
-        </w:rPr>
-        <w:t>Address space</w:t>
-      </w:r>
-      <w:r>
-        <w:t xml:space="preserve"> – the range of addresses</w:t>
-      </w:r>
-    </w:p>
-    <w:p>
-      <w:pPr>
-        <w:pStyle w:val="ListParagraph"/>
-        <w:numPr>
-          <w:ilvl w:val="2"/>
-          <w:numId w:val="7"/>
-        </w:numPr>
-        <w:spacing w:line="276" w:lineRule="auto"/>
-      </w:pPr>
-      <w:r>
-        <w:t>Depends on the width of the address signal; e.g. 24-bit address generates an address space of 2</w:t>
-      </w:r>
-      <w:r>
-        <w:rPr>
-          <w:vertAlign w:val="superscript"/>
-        </w:rPr>
-        <w:t>24</w:t>
-      </w:r>
-      <w:r>
-        <w:t xml:space="preserve"> locations</w:t>
-      </w:r>
-    </w:p>
-    <w:p>
-      <w:pPr>
-        <w:pStyle w:val="ListParagraph"/>
-        <w:numPr>
-          <w:ilvl w:val="1"/>
-          <w:numId w:val="7"/>
-        </w:numPr>
-        <w:spacing w:line="276" w:lineRule="auto"/>
-      </w:pPr>
-      <w:r>
-        <w:t>Memory systems are typically byte addressable</w:t>
-      </w:r>
-    </w:p>
-    <w:p>
-      <w:pPr>
-        <w:pStyle w:val="ListParagraph"/>
-        <w:numPr>
-          <w:ilvl w:val="2"/>
-          <w:numId w:val="7"/>
-        </w:numPr>
-        <w:spacing w:line="276" w:lineRule="auto"/>
-      </w:pPr>
-      <w:r>
-        <w:t>Each byte has unique address</w:t>
-      </w:r>
-      <w:r>
-        <w:t>; adjacent words have addresses that differ by the # of bytes in a word</w:t>
-      </w:r>
-    </w:p>
-    <w:p>
-      <w:pPr>
-        <w:pStyle w:val="ListParagraph"/>
-        <w:numPr>
-          <w:ilvl w:val="1"/>
-          <w:numId w:val="7"/>
-        </w:numPr>
-        <w:spacing w:line="276" w:lineRule="auto"/>
-      </w:pPr>
-      <w:r>
-        <w:t>Word addressable system</w:t>
-      </w:r>
-    </w:p>
-    <w:p>
-      <w:pPr>
-        <w:pStyle w:val="ListParagraph"/>
-        <w:numPr>
-          <w:ilvl w:val="2"/>
-          <w:numId w:val="7"/>
-        </w:numPr>
-        <w:spacing w:line="276" w:lineRule="auto"/>
-      </w:pPr>
-      <w:r>
-        <w:t>Each word has unique address; adjacent words differ by 1</w:t>
-      </w:r>
-    </w:p>
-    <w:p>
-      <w:pPr>
-        <w:pStyle w:val="ListParagraph"/>
-        <w:numPr>
-          <w:ilvl w:val="0"/>
-          <w:numId w:val="7"/>
-        </w:numPr>
-        <w:spacing w:line="276" w:lineRule="auto"/>
-      </w:pPr>
-      <w:r>
-        <w:t>Word &amp; byte encoding</w:t>
-      </w:r>
-    </w:p>
-    <w:p>
-      <w:pPr>
-        <w:pStyle w:val="ListParagraph"/>
-        <w:numPr>
-          <w:ilvl w:val="1"/>
-          <w:numId w:val="7"/>
-        </w:numPr>
-        <w:spacing w:line="276" w:lineRule="auto"/>
-      </w:pPr>
-      <w:r>
-        <w:t>A 32-bit word can store a 32-bit int or 4 bytes (e.g. ASCII chars)</w:t>
-      </w:r>
-    </w:p>
-    <w:p>
-      <w:pPr>
-        <w:pStyle w:val="ListParagraph"/>
-        <w:numPr>
-          <w:ilvl w:val="0"/>
-          <w:numId w:val="7"/>
-        </w:numPr>
-        <w:spacing w:line="276" w:lineRule="auto"/>
-      </w:pPr>
-      <w:r>
-        <w:t>Byte ordering</w:t>
-      </w:r>
-    </w:p>
-    <w:p>
-      <w:pPr>
-        <w:pStyle w:val="ListParagraph"/>
-        <w:numPr>
-          <w:ilvl w:val="1"/>
-          <w:numId w:val="7"/>
-        </w:numPr>
-        <w:spacing w:line="276" w:lineRule="auto"/>
-      </w:pPr>
-      <w:r>
-        <w:rPr>
-          <w:b/>
-        </w:rPr>
-        <w:t>Big-endian</w:t>
-      </w:r>
-      <w:r>
-        <w:t xml:space="preserve"> – assigns lower byte addresses to more significant bytes</w:t>
-      </w:r>
-    </w:p>
-    <w:p>
-      <w:pPr>
-        <w:pStyle w:val="ListParagraph"/>
-        <w:numPr>
-          <w:ilvl w:val="2"/>
-          <w:numId w:val="7"/>
-        </w:numPr>
-        <w:spacing w:line="276" w:lineRule="auto"/>
-      </w:pPr>
-      <w:r>
-        <w:t xml:space="preserve">i.e. 0 </w:t>
-      </w:r>
-      <w:r>
-        <w:t xml:space="preserve">address </w:t>
-      </w:r>
-      <w:r>
-        <w:t>starts at MSB (left)</w:t>
-      </w:r>
-    </w:p>
-    <w:p>
-      <w:pPr>
-        <w:pStyle w:val="ListParagraph"/>
-        <w:numPr>
-          <w:ilvl w:val="1"/>
-          <w:numId w:val="7"/>
-        </w:numPr>
-        <w:spacing w:line="276" w:lineRule="auto"/>
-      </w:pPr>
-      <w:r>
-        <w:rPr>
-          <w:b/>
-        </w:rPr>
-        <w:t>Little-endian</w:t>
-      </w:r>
-      <w:r>
-        <w:t xml:space="preserve"> – assigns higher byte addresses to less significant bytes</w:t>
-      </w:r>
-    </w:p>
-    <w:p>
-      <w:pPr>
-        <w:pStyle w:val="ListParagraph"/>
-        <w:numPr>
-          <w:ilvl w:val="2"/>
-          <w:numId w:val="7"/>
-        </w:numPr>
-        <w:spacing w:line="276" w:lineRule="auto"/>
-      </w:pPr>
-      <w:r>
-        <w:t xml:space="preserve">i.e. 0 </w:t>
-      </w:r>
-      <w:r>
-        <w:t xml:space="preserve">address </w:t>
-      </w:r>
-      <w:r>
-        <w:t>starts at LSB (right)</w:t>
-      </w:r>
-    </w:p>
-    <w:p>
-      <w:pPr>
-        <w:pStyle w:val="ListParagraph"/>
-        <w:numPr>
-          <w:ilvl w:val="0"/>
-          <w:numId w:val="7"/>
-        </w:numPr>
-        <w:spacing w:line="276" w:lineRule="auto"/>
-      </w:pPr>
-      <w:r>
-        <w:rPr>
-          <w:b/>
-        </w:rPr>
-        <w:t>Aligned address</w:t>
-      </w:r>
-      <w:r>
-        <w:t xml:space="preserve"> – begins at a byte address that is a multiple of the number of bytes in a word</w:t>
-      </w:r>
-    </w:p>
-    <w:p>
-      <w:pPr>
-        <w:pStyle w:val="ListParagraph"/>
-        <w:numPr>
-          <w:ilvl w:val="1"/>
-          <w:numId w:val="7"/>
-        </w:numPr>
-        <w:spacing w:line="276" w:lineRule="auto"/>
-      </w:pPr>
-      <w:r>
-        <w:t>E.g. a 4-byte word has aligned addresses at 0x0, 0x4, 0x8, 0xc, …</w:t>
-      </w:r>
-    </w:p>
-    <w:p>
-      <w:pPr>
-        <w:spacing w:line="276" w:lineRule="auto"/>
-        <w:ind w:left="720"/>
-      </w:pPr>
-    </w:p>
-    <w:p>
-      <w:pPr>
-        <w:pStyle w:val="ListParagraph"/>
-        <w:numPr>
-          <w:ilvl w:val="0"/>
-          <w:numId w:val="7"/>
-        </w:numPr>
-        <w:spacing w:line="276" w:lineRule="auto"/>
-      </w:pPr>
-      <w:r>
-        <w:rPr>
-          <w:b/>
-        </w:rPr>
-        <w:lastRenderedPageBreak/>
-        <w:t>Instruction types</w:t>
-      </w:r>
-    </w:p>
-    <w:p>
-      <w:pPr>
-        <w:pStyle w:val="ListParagraph"/>
-        <w:numPr>
-          <w:ilvl w:val="0"/>
-          <w:numId w:val="7"/>
-        </w:numPr>
-        <w:spacing w:line="276" w:lineRule="auto"/>
-      </w:pPr>
-      <w:r>
-        <w:t>A computer must have instructions capable of performing 4 types of operations:</w:t>
-      </w:r>
-    </w:p>
-    <w:p>
-      <w:pPr>
-        <w:pStyle w:val="ListParagraph"/>
-        <w:numPr>
-          <w:ilvl w:val="1"/>
-          <w:numId w:val="7"/>
-        </w:numPr>
-        <w:spacing w:line="276" w:lineRule="auto"/>
-      </w:pPr>
-      <w:r>
-        <w:t>Data transfer b/t memory and processor registers</w:t>
-      </w:r>
-    </w:p>
-    <w:p>
-      <w:pPr>
-        <w:pStyle w:val="ListParagraph"/>
-        <w:numPr>
-          <w:ilvl w:val="1"/>
-          <w:numId w:val="7"/>
-        </w:numPr>
-        <w:spacing w:line="276" w:lineRule="auto"/>
-      </w:pPr>
-      <w:r>
-        <w:t>Arithmetic &amp; logic operations</w:t>
-      </w:r>
-    </w:p>
-    <w:p>
-      <w:pPr>
-        <w:pStyle w:val="ListParagraph"/>
-        <w:numPr>
-          <w:ilvl w:val="1"/>
-          <w:numId w:val="7"/>
-        </w:numPr>
-        <w:spacing w:line="276" w:lineRule="auto"/>
-      </w:pPr>
-      <w:r>
-        <w:t>Program sequencing &amp; control</w:t>
-      </w:r>
-    </w:p>
-    <w:p>
-      <w:pPr>
-        <w:pStyle w:val="ListParagraph"/>
-        <w:numPr>
-          <w:ilvl w:val="1"/>
-          <w:numId w:val="7"/>
-        </w:numPr>
-        <w:spacing w:line="276" w:lineRule="auto"/>
-      </w:pPr>
-      <w:r>
-        <w:t>I/O transfers (typically memory mapped; same as data transfer operations)</w:t>
-      </w:r>
-    </w:p>
-    <w:p>
-      <w:pPr>
-        <w:pStyle w:val="ListParagraph"/>
-        <w:numPr>
-          <w:ilvl w:val="0"/>
-          <w:numId w:val="7"/>
-        </w:numPr>
-        <w:spacing w:line="276" w:lineRule="auto"/>
-      </w:pPr>
-      <w:r>
-        <w:rPr>
-          <w:b/>
-        </w:rPr>
-        <w:t>Instruction-set architecture (ISA)</w:t>
-      </w:r>
-      <w:r>
-        <w:t xml:space="preserve"> – defines set of </w:t>
-      </w:r>
-      <w:proofErr w:type="spellStart"/>
-      <w:r>
-        <w:t>opcodes</w:t>
-      </w:r>
-      <w:proofErr w:type="spellEnd"/>
-      <w:r>
-        <w:t xml:space="preserve"> (machine language) and native command implemented by a processor</w:t>
-      </w:r>
     </w:p>
     <w:sectPr>
       <w:pgSz w:w="12240" w:h="15840"/>

</xml_diff>